<commit_message>
Added displays to udnerstand data
</commit_message>
<xml_diff>
--- a/Project.docx
+++ b/Project.docx
@@ -60,15 +60,7 @@
         <w:t>Dataset and Collection</w:t>
       </w:r>
       <w:r>
-        <w:t xml:space="preserve">: Describe the type of dataset being used and the source where it is obtained from. If applicable, mention any data collection methodology or APIs used. Students are free to select their dataset, with the main requirement that the dataset </w:t>
-      </w:r>
-      <w:proofErr w:type="gramStart"/>
-      <w:r>
-        <w:t>has to</w:t>
-      </w:r>
-      <w:proofErr w:type="gramEnd"/>
-      <w:r>
-        <w:t xml:space="preserve"> include stock prices in the form of a time-series.</w:t>
+        <w:t>: Describe the type of dataset being used and the source where it is obtained from. If applicable, mention any data collection methodology or APIs used. Students are free to select their dataset, with the main requirement that the dataset has to include stock prices in the form of a time-series.</w:t>
       </w:r>
     </w:p>
     <w:p>
@@ -90,15 +82,7 @@
         <w:t>Problem and Algorithm/Model</w:t>
       </w:r>
       <w:r>
-        <w:t xml:space="preserve">: Motivate and describe the problem that this project aims to address. Some examples of problems are predicting whether a stock will rise or fall over X </w:t>
-      </w:r>
-      <w:proofErr w:type="gramStart"/>
-      <w:r>
-        <w:t>days, or</w:t>
-      </w:r>
-      <w:proofErr w:type="gramEnd"/>
-      <w:r>
-        <w:t xml:space="preserve"> predicting the volume of stock activities on a specific day. Also, describe the algorithm or model that is used for solving the earlier defined problem</w:t>
+        <w:t>: Motivate and describe the problem that this project aims to address. Some examples of problems are predicting whether a stock will rise or fall over X days, or predicting the volume of stock activities on a specific day. Also, describe the algorithm or model that is used for solving the earlier defined problem</w:t>
       </w:r>
     </w:p>
     <w:p>
@@ -138,15 +122,7 @@
         <w:t xml:space="preserve"> </w:t>
       </w:r>
       <w:r>
-        <w:t xml:space="preserve">/ future condo prices </w:t>
-      </w:r>
-      <w:proofErr w:type="gramStart"/>
-      <w:r>
-        <w:t>have to</w:t>
-      </w:r>
-      <w:proofErr w:type="gramEnd"/>
-      <w:r>
-        <w:t xml:space="preserve"> account other stuff</w:t>
+        <w:t>/ future condo prices have to account other stuff</w:t>
       </w:r>
     </w:p>
     <w:p>
@@ -194,15 +170,7 @@
         </w:numPr>
       </w:pPr>
       <w:r>
-        <w:t xml:space="preserve">Roads, </w:t>
-      </w:r>
-      <w:proofErr w:type="spellStart"/>
-      <w:r>
-        <w:t>Mrt</w:t>
-      </w:r>
-      <w:proofErr w:type="spellEnd"/>
-      <w:r>
-        <w:t>, Bus</w:t>
+        <w:t>Roads, Mrt, Bus</w:t>
       </w:r>
     </w:p>
     <w:p>
@@ -237,13 +205,8 @@
           <w:numId w:val="2"/>
         </w:numPr>
       </w:pPr>
-      <w:proofErr w:type="spellStart"/>
-      <w:r>
-        <w:t>Gov</w:t>
-      </w:r>
-      <w:proofErr w:type="spellEnd"/>
-      <w:r>
-        <w:t xml:space="preserve"> Taxes</w:t>
+      <w:r>
+        <w:t>Gov Taxes</w:t>
       </w:r>
     </w:p>
     <w:p>
@@ -285,14 +248,7 @@
       <w:r>
         <w:lastRenderedPageBreak/>
         <w:br/>
-      </w:r>
-      <w:proofErr w:type="spellStart"/>
-      <w:r>
-        <w:t>Ura</w:t>
-      </w:r>
-      <w:proofErr w:type="spellEnd"/>
-      <w:r>
-        <w:t xml:space="preserve"> – Property Price Time series/ Rental Time series</w:t>
+        <w:t>Ura – Property Price Time series/ Rental Time series</w:t>
       </w:r>
     </w:p>
     <w:p>
@@ -327,13 +283,8 @@
         </w:rPr>
       </w:pPr>
       <w:r>
-        <w:t xml:space="preserve">Google projects - </w:t>
-      </w:r>
-      <w:proofErr w:type="spellStart"/>
-      <w:r>
-        <w:t>amenties</w:t>
-      </w:r>
-      <w:proofErr w:type="spellEnd"/>
+        <w:t>Google projects - amenties</w:t>
+      </w:r>
       <w:r>
         <w:br/>
       </w:r>
@@ -389,33 +340,7 @@
           <w:u w:val="none"/>
           <w:shd w:val="clear" w:color="auto" w:fill="FFFFFF"/>
         </w:rPr>
-        <w:t xml:space="preserve">Convert Project name to </w:t>
-      </w:r>
-      <w:proofErr w:type="spellStart"/>
-      <w:r>
-        <w:rPr>
-          <w:rStyle w:val="Hyperlink"/>
-          <w:rFonts w:ascii="Tahoma" w:hAnsi="Tahoma" w:cs="Tahoma"/>
-          <w:color w:val="auto"/>
-          <w:sz w:val="20"/>
-          <w:szCs w:val="20"/>
-          <w:u w:val="none"/>
-          <w:shd w:val="clear" w:color="auto" w:fill="FFFFFF"/>
-        </w:rPr>
-        <w:t>lat</w:t>
-      </w:r>
-      <w:proofErr w:type="spellEnd"/>
-      <w:r>
-        <w:rPr>
-          <w:rStyle w:val="Hyperlink"/>
-          <w:rFonts w:ascii="Tahoma" w:hAnsi="Tahoma" w:cs="Tahoma"/>
-          <w:color w:val="auto"/>
-          <w:sz w:val="20"/>
-          <w:szCs w:val="20"/>
-          <w:u w:val="none"/>
-          <w:shd w:val="clear" w:color="auto" w:fill="FFFFFF"/>
-        </w:rPr>
-        <w:t xml:space="preserve"> long</w:t>
+        <w:t>Convert Project name to lat long</w:t>
       </w:r>
     </w:p>
     <w:p>
@@ -461,12 +386,13 @@
     <w:p>
       <w:pPr>
         <w:pStyle w:val="ListParagraph"/>
-      </w:pPr>
-      <w:proofErr w:type="spellStart"/>
+        <w:rPr>
+          <w:b/>
+        </w:rPr>
+      </w:pPr>
       <w:r>
         <w:t>GradientBoostingRegressor</w:t>
       </w:r>
-      <w:proofErr w:type="spellEnd"/>
     </w:p>
     <w:p>
       <w:pPr>
@@ -480,19 +406,32 @@
       <w:pPr>
         <w:pStyle w:val="ListParagraph"/>
       </w:pPr>
-    </w:p>
-    <w:p>
-      <w:pPr>
-        <w:pStyle w:val="ListParagraph"/>
-      </w:pPr>
-      <w:r>
-        <w:t xml:space="preserve">Property </w:t>
-      </w:r>
-      <w:proofErr w:type="spellStart"/>
-      <w:r>
-        <w:t>url</w:t>
-      </w:r>
-      <w:proofErr w:type="spellEnd"/>
+      <w:r>
+        <w:t>Random forest</w:t>
+      </w:r>
+    </w:p>
+    <w:p>
+      <w:pPr>
+        <w:pStyle w:val="ListParagraph"/>
+      </w:pPr>
+      <w:r>
+        <w:t>xgboost</w:t>
+      </w:r>
+      <w:bookmarkStart w:id="0" w:name="_GoBack"/>
+      <w:bookmarkEnd w:id="0"/>
+    </w:p>
+    <w:p>
+      <w:pPr>
+        <w:pStyle w:val="ListParagraph"/>
+      </w:pPr>
+    </w:p>
+    <w:p>
+      <w:pPr>
+        <w:pStyle w:val="ListParagraph"/>
+      </w:pPr>
+      <w:r>
+        <w:t>Property url</w:t>
+      </w:r>
       <w:r>
         <w:br/>
       </w:r>
@@ -533,8 +472,21 @@
       <w:pPr>
         <w:pStyle w:val="ListParagraph"/>
       </w:pPr>
-      <w:bookmarkStart w:id="0" w:name="_GoBack"/>
-      <w:bookmarkEnd w:id="0"/>
+    </w:p>
+    <w:p>
+      <w:pPr>
+        <w:pStyle w:val="ListParagraph"/>
+      </w:pPr>
+    </w:p>
+    <w:p>
+      <w:pPr>
+        <w:pStyle w:val="ListParagraph"/>
+      </w:pPr>
+    </w:p>
+    <w:p>
+      <w:pPr>
+        <w:pStyle w:val="ListParagraph"/>
+      </w:pPr>
     </w:p>
     <w:p>
       <w:pPr>

</xml_diff>